<commit_message>
add pa2, pa3 files
</commit_message>
<xml_diff>
--- a/pa/PA1/Group 01 - Weekly Report 01.docx
+++ b/pa/PA1/Group 01 - Weekly Report 01.docx
@@ -22,67 +22,7 @@
           <w:sz w:val="40"/>
           <w:szCs w:val="40"/>
         </w:rPr>
-        <w:t>Báo cáo ti</w:t>
-      </w:r>
-      <w:r>
-        <w:rPr>
-          <w:rFonts w:ascii="Cambria" w:eastAsia="Cambria" w:hAnsi="Cambria" w:cs="Cambria"/>
-          <w:b/>
-          <w:color w:val="366091"/>
-          <w:sz w:val="40"/>
-          <w:szCs w:val="40"/>
-        </w:rPr>
-        <w:t>ế</w:t>
-      </w:r>
-      <w:r>
-        <w:rPr>
-          <w:rFonts w:ascii="Cambria" w:eastAsia="Cambria" w:hAnsi="Cambria" w:cs="Cambria"/>
-          <w:b/>
-          <w:color w:val="366091"/>
-          <w:sz w:val="40"/>
-          <w:szCs w:val="40"/>
-        </w:rPr>
-        <w:t>n đ</w:t>
-      </w:r>
-      <w:r>
-        <w:rPr>
-          <w:rFonts w:ascii="Cambria" w:eastAsia="Cambria" w:hAnsi="Cambria" w:cs="Cambria"/>
-          <w:b/>
-          <w:color w:val="366091"/>
-          <w:sz w:val="40"/>
-          <w:szCs w:val="40"/>
-        </w:rPr>
-        <w:t>ộ</w:t>
-      </w:r>
-      <w:r>
-        <w:rPr>
-          <w:rFonts w:ascii="Cambria" w:eastAsia="Cambria" w:hAnsi="Cambria" w:cs="Cambria"/>
-          <w:b/>
-          <w:color w:val="366091"/>
-          <w:sz w:val="40"/>
-          <w:szCs w:val="40"/>
-        </w:rPr>
-        <w:t xml:space="preserve"> hàng tu</w:t>
-      </w:r>
-      <w:r>
-        <w:rPr>
-          <w:rFonts w:ascii="Cambria" w:eastAsia="Cambria" w:hAnsi="Cambria" w:cs="Cambria"/>
-          <w:b/>
-          <w:color w:val="366091"/>
-          <w:sz w:val="40"/>
-          <w:szCs w:val="40"/>
-        </w:rPr>
-        <w:t>ầ</w:t>
-      </w:r>
-      <w:r>
-        <w:rPr>
-          <w:rFonts w:ascii="Cambria" w:eastAsia="Cambria" w:hAnsi="Cambria" w:cs="Cambria"/>
-          <w:b/>
-          <w:color w:val="366091"/>
-          <w:sz w:val="40"/>
-          <w:szCs w:val="40"/>
-        </w:rPr>
-        <w:t>n</w:t>
+        <w:t>Báo cáo tiến độ hàng tuần</w:t>
       </w:r>
     </w:p>
     <w:p>
@@ -104,7 +44,7 @@
           <w:sz w:val="18"/>
           <w:szCs w:val="18"/>
         </w:rPr>
-        <w:t>20/03/2025</w:t>
+        <w:t>04/04</w:t>
       </w:r>
       <w:r>
         <w:rPr>
@@ -113,7 +53,7 @@
           <w:sz w:val="18"/>
           <w:szCs w:val="18"/>
         </w:rPr>
-        <w:t xml:space="preserve"> – </w:t>
+        <w:t>/2025</w:t>
       </w:r>
       <w:r>
         <w:rPr>
@@ -122,7 +62,25 @@
           <w:sz w:val="18"/>
           <w:szCs w:val="18"/>
         </w:rPr>
-        <w:t>03/04/2025</w:t>
+        <w:t xml:space="preserve"> – </w:t>
+      </w:r>
+      <w:r>
+        <w:rPr>
+          <w:rFonts w:ascii="Verdana" w:eastAsia="Verdana" w:hAnsi="Verdana" w:cs="Verdana"/>
+          <w:b/>
+          <w:sz w:val="18"/>
+          <w:szCs w:val="18"/>
+        </w:rPr>
+        <w:t>08</w:t>
+      </w:r>
+      <w:r>
+        <w:rPr>
+          <w:rFonts w:ascii="Verdana" w:eastAsia="Verdana" w:hAnsi="Verdana" w:cs="Verdana"/>
+          <w:b/>
+          <w:sz w:val="18"/>
+          <w:szCs w:val="18"/>
+        </w:rPr>
+        <w:t>/04/2025</w:t>
       </w:r>
     </w:p>
     <w:p>
@@ -160,19 +118,7 @@
         <w:rPr>
           <w:rFonts w:ascii="Arial" w:eastAsia="Arial" w:hAnsi="Arial" w:cs="Arial"/>
         </w:rPr>
-        <w:t>D</w:t>
-      </w:r>
-      <w:r>
-        <w:rPr>
-          <w:rFonts w:ascii="Arial" w:eastAsia="Arial" w:hAnsi="Arial" w:cs="Arial"/>
-        </w:rPr>
-        <w:t>ự</w:t>
-      </w:r>
-      <w:r>
-        <w:rPr>
-          <w:rFonts w:ascii="Arial" w:eastAsia="Arial" w:hAnsi="Arial" w:cs="Arial"/>
-        </w:rPr>
-        <w:t xml:space="preserve"> án: </w:t>
+        <w:t xml:space="preserve">Dự án: </w:t>
       </w:r>
       <w:r>
         <w:rPr>
@@ -193,31 +139,7 @@
         <w:rPr>
           <w:rFonts w:ascii="Arial" w:eastAsia="Arial" w:hAnsi="Arial" w:cs="Arial"/>
         </w:rPr>
-        <w:t>Ngư</w:t>
-      </w:r>
-      <w:r>
-        <w:rPr>
-          <w:rFonts w:ascii="Arial" w:eastAsia="Arial" w:hAnsi="Arial" w:cs="Arial"/>
-        </w:rPr>
-        <w:t>ờ</w:t>
-      </w:r>
-      <w:r>
-        <w:rPr>
-          <w:rFonts w:ascii="Arial" w:eastAsia="Arial" w:hAnsi="Arial" w:cs="Arial"/>
-        </w:rPr>
-        <w:t>i so</w:t>
-      </w:r>
-      <w:r>
-        <w:rPr>
-          <w:rFonts w:ascii="Arial" w:eastAsia="Arial" w:hAnsi="Arial" w:cs="Arial"/>
-        </w:rPr>
-        <w:t>ạ</w:t>
-      </w:r>
-      <w:r>
-        <w:rPr>
-          <w:rFonts w:ascii="Arial" w:eastAsia="Arial" w:hAnsi="Arial" w:cs="Arial"/>
-        </w:rPr>
-        <w:t>n</w:t>
+        <w:t>Người soạn</w:t>
       </w:r>
       <w:r>
         <w:rPr>
@@ -253,8 +175,6 @@
           <w:color w:val="000000"/>
         </w:rPr>
       </w:pPr>
-      <w:bookmarkStart w:id="1" w:name="_GoBack"/>
-      <w:bookmarkEnd w:id="1"/>
     </w:p>
     <w:p>
       <w:pPr>
@@ -323,7 +243,55 @@
           <w:sz w:val="20"/>
           <w:szCs w:val="20"/>
         </w:rPr>
-        <w:t>Trư</w:t>
+        <w:t>Trưởng dự án</w:t>
+      </w:r>
+      <w:r>
+        <w:rPr>
+          <w:rFonts w:ascii="Arial" w:eastAsia="Arial" w:hAnsi="Arial" w:cs="Arial"/>
+          <w:color w:val="000000"/>
+          <w:sz w:val="20"/>
+          <w:szCs w:val="20"/>
+        </w:rPr>
+        <w:t xml:space="preserve"> </w:t>
+      </w:r>
+      <w:r>
+        <w:rPr>
+          <w:rFonts w:ascii="Arial" w:eastAsia="Arial" w:hAnsi="Arial" w:cs="Arial"/>
+          <w:i/>
+          <w:color w:val="000000"/>
+          <w:sz w:val="20"/>
+          <w:szCs w:val="20"/>
+        </w:rPr>
+        <w:t>(PM)</w:t>
+      </w:r>
+      <w:r>
+        <w:rPr>
+          <w:rFonts w:ascii="Arial" w:eastAsia="Arial" w:hAnsi="Arial" w:cs="Arial"/>
+          <w:color w:val="000000"/>
+        </w:rPr>
+        <w:br/>
+      </w:r>
+      <w:r>
+        <w:rPr>
+          <w:rFonts w:ascii="Arial" w:eastAsia="Arial" w:hAnsi="Arial" w:cs="Arial"/>
+          <w:color w:val="000000"/>
+        </w:rPr>
+        <w:t xml:space="preserve">22120261 </w:t>
+      </w:r>
+      <w:r>
+        <w:rPr>
+          <w:rFonts w:ascii="Arial" w:eastAsia="Arial" w:hAnsi="Arial" w:cs="Arial"/>
+          <w:color w:val="000000"/>
+        </w:rPr>
+        <w:t xml:space="preserve">- </w:t>
+      </w:r>
+      <w:r>
+        <w:rPr>
+          <w:rFonts w:ascii="Arial" w:eastAsia="Arial" w:hAnsi="Arial" w:cs="Arial"/>
+          <w:b/>
+          <w:color w:val="000000"/>
+        </w:rPr>
+        <w:t xml:space="preserve">Đặng Tấn Phát </w:t>
       </w:r>
       <w:r>
         <w:rPr>
@@ -332,7 +300,43 @@
           <w:sz w:val="20"/>
           <w:szCs w:val="20"/>
         </w:rPr>
-        <w:t>ở</w:t>
+        <w:t>Lập trình viên (Dev)</w:t>
+      </w:r>
+      <w:r>
+        <w:rPr>
+          <w:rFonts w:ascii="Arial" w:eastAsia="Arial" w:hAnsi="Arial" w:cs="Arial"/>
+          <w:color w:val="000000"/>
+        </w:rPr>
+        <w:br/>
+      </w:r>
+      <w:r>
+        <w:rPr>
+          <w:rFonts w:ascii="Arial" w:eastAsia="Arial" w:hAnsi="Arial" w:cs="Arial"/>
+          <w:color w:val="000000"/>
+        </w:rPr>
+        <w:t>22120291</w:t>
+      </w:r>
+      <w:r>
+        <w:rPr>
+          <w:rFonts w:ascii="Arial" w:eastAsia="Arial" w:hAnsi="Arial" w:cs="Arial"/>
+          <w:color w:val="000000"/>
+        </w:rPr>
+        <w:t xml:space="preserve"> - </w:t>
+      </w:r>
+      <w:r>
+        <w:rPr>
+          <w:rFonts w:ascii="Arial" w:eastAsia="Arial" w:hAnsi="Arial" w:cs="Arial"/>
+          <w:b/>
+          <w:color w:val="000000"/>
+        </w:rPr>
+        <w:t>Lê Minh Quân</w:t>
+      </w:r>
+      <w:r>
+        <w:rPr>
+          <w:rFonts w:ascii="Arial" w:eastAsia="Arial" w:hAnsi="Arial" w:cs="Arial"/>
+          <w:color w:val="000000"/>
+        </w:rPr>
+        <w:t xml:space="preserve"> </w:t>
       </w:r>
       <w:r>
         <w:rPr>
@@ -341,7 +345,44 @@
           <w:sz w:val="20"/>
           <w:szCs w:val="20"/>
         </w:rPr>
-        <w:t>ng d</w:t>
+        <w:t>Lập trình viên (Dev)</w:t>
+      </w:r>
+      <w:r>
+        <w:rPr>
+          <w:rFonts w:ascii="Arial" w:eastAsia="Arial" w:hAnsi="Arial" w:cs="Arial"/>
+          <w:color w:val="000000"/>
+        </w:rPr>
+        <w:br/>
+      </w:r>
+      <w:r>
+        <w:rPr>
+          <w:rFonts w:ascii="Arial" w:eastAsia="Arial" w:hAnsi="Arial" w:cs="Arial"/>
+          <w:color w:val="000000"/>
+        </w:rPr>
+        <w:t>22120166</w:t>
+      </w:r>
+      <w:r>
+        <w:rPr>
+          <w:rFonts w:ascii="Arial" w:eastAsia="Arial" w:hAnsi="Arial" w:cs="Arial"/>
+          <w:color w:val="000000"/>
+        </w:rPr>
+        <w:t xml:space="preserve"> - </w:t>
+      </w:r>
+      <w:r>
+        <w:rPr>
+          <w:rFonts w:ascii="Arial" w:eastAsia="Arial" w:hAnsi="Arial" w:cs="Arial"/>
+          <w:b/>
+          <w:color w:val="000000"/>
+        </w:rPr>
+        <w:t>Phan Nguyễn Minh Khôi</w:t>
+      </w:r>
+      <w:r>
+        <w:rPr>
+          <w:rFonts w:ascii="Arial" w:eastAsia="Arial" w:hAnsi="Arial" w:cs="Arial"/>
+          <w:b/>
+          <w:color w:val="000000"/>
+        </w:rPr>
+        <w:t xml:space="preserve"> </w:t>
       </w:r>
       <w:r>
         <w:rPr>
@@ -350,181 +391,6 @@
           <w:sz w:val="20"/>
           <w:szCs w:val="20"/>
         </w:rPr>
-        <w:t>ự</w:t>
-      </w:r>
-      <w:r>
-        <w:rPr>
-          <w:rFonts w:ascii="Arial" w:eastAsia="Arial" w:hAnsi="Arial" w:cs="Arial"/>
-          <w:i/>
-          <w:sz w:val="20"/>
-          <w:szCs w:val="20"/>
-        </w:rPr>
-        <w:t xml:space="preserve"> án</w:t>
-      </w:r>
-      <w:r>
-        <w:rPr>
-          <w:rFonts w:ascii="Arial" w:eastAsia="Arial" w:hAnsi="Arial" w:cs="Arial"/>
-          <w:color w:val="000000"/>
-          <w:sz w:val="20"/>
-          <w:szCs w:val="20"/>
-        </w:rPr>
-        <w:t xml:space="preserve"> </w:t>
-      </w:r>
-      <w:r>
-        <w:rPr>
-          <w:rFonts w:ascii="Arial" w:eastAsia="Arial" w:hAnsi="Arial" w:cs="Arial"/>
-          <w:i/>
-          <w:color w:val="000000"/>
-          <w:sz w:val="20"/>
-          <w:szCs w:val="20"/>
-        </w:rPr>
-        <w:t>(PM)</w:t>
-      </w:r>
-      <w:r>
-        <w:rPr>
-          <w:rFonts w:ascii="Arial" w:eastAsia="Arial" w:hAnsi="Arial" w:cs="Arial"/>
-          <w:color w:val="000000"/>
-        </w:rPr>
-        <w:br/>
-      </w:r>
-      <w:r>
-        <w:rPr>
-          <w:rFonts w:ascii="Arial" w:eastAsia="Arial" w:hAnsi="Arial" w:cs="Arial"/>
-          <w:color w:val="000000"/>
-        </w:rPr>
-        <w:t xml:space="preserve">22120261 </w:t>
-      </w:r>
-      <w:r>
-        <w:rPr>
-          <w:rFonts w:ascii="Arial" w:eastAsia="Arial" w:hAnsi="Arial" w:cs="Arial"/>
-          <w:color w:val="000000"/>
-        </w:rPr>
-        <w:t xml:space="preserve">- </w:t>
-      </w:r>
-      <w:r>
-        <w:rPr>
-          <w:rFonts w:ascii="Arial" w:eastAsia="Arial" w:hAnsi="Arial" w:cs="Arial"/>
-          <w:b/>
-          <w:color w:val="000000"/>
-        </w:rPr>
-        <w:t xml:space="preserve">Đặng Tấn Phát </w:t>
-      </w:r>
-      <w:r>
-        <w:rPr>
-          <w:rFonts w:ascii="Arial" w:eastAsia="Arial" w:hAnsi="Arial" w:cs="Arial"/>
-          <w:i/>
-          <w:sz w:val="20"/>
-          <w:szCs w:val="20"/>
-        </w:rPr>
-        <w:t>L</w:t>
-      </w:r>
-      <w:r>
-        <w:rPr>
-          <w:rFonts w:ascii="Arial" w:eastAsia="Arial" w:hAnsi="Arial" w:cs="Arial"/>
-          <w:i/>
-          <w:sz w:val="20"/>
-          <w:szCs w:val="20"/>
-        </w:rPr>
-        <w:t>ậ</w:t>
-      </w:r>
-      <w:r>
-        <w:rPr>
-          <w:rFonts w:ascii="Arial" w:eastAsia="Arial" w:hAnsi="Arial" w:cs="Arial"/>
-          <w:i/>
-          <w:sz w:val="20"/>
-          <w:szCs w:val="20"/>
-        </w:rPr>
-        <w:t>p trình viên (Dev)</w:t>
-      </w:r>
-      <w:r>
-        <w:rPr>
-          <w:rFonts w:ascii="Arial" w:eastAsia="Arial" w:hAnsi="Arial" w:cs="Arial"/>
-          <w:color w:val="000000"/>
-        </w:rPr>
-        <w:br/>
-      </w:r>
-      <w:r>
-        <w:rPr>
-          <w:rFonts w:ascii="Arial" w:eastAsia="Arial" w:hAnsi="Arial" w:cs="Arial"/>
-          <w:color w:val="000000"/>
-        </w:rPr>
-        <w:t>22120291</w:t>
-      </w:r>
-      <w:r>
-        <w:rPr>
-          <w:rFonts w:ascii="Arial" w:eastAsia="Arial" w:hAnsi="Arial" w:cs="Arial"/>
-          <w:color w:val="000000"/>
-        </w:rPr>
-        <w:t xml:space="preserve"> - </w:t>
-      </w:r>
-      <w:r>
-        <w:rPr>
-          <w:rFonts w:ascii="Arial" w:eastAsia="Arial" w:hAnsi="Arial" w:cs="Arial"/>
-          <w:b/>
-          <w:color w:val="000000"/>
-        </w:rPr>
-        <w:t>Lê Minh Quân</w:t>
-      </w:r>
-      <w:r>
-        <w:rPr>
-          <w:rFonts w:ascii="Arial" w:eastAsia="Arial" w:hAnsi="Arial" w:cs="Arial"/>
-          <w:color w:val="000000"/>
-        </w:rPr>
-        <w:t xml:space="preserve"> </w:t>
-      </w:r>
-      <w:r>
-        <w:rPr>
-          <w:rFonts w:ascii="Arial" w:eastAsia="Arial" w:hAnsi="Arial" w:cs="Arial"/>
-          <w:i/>
-          <w:sz w:val="20"/>
-          <w:szCs w:val="20"/>
-        </w:rPr>
-        <w:t>Lập trình viên (Dev)</w:t>
-      </w:r>
-      <w:r>
-        <w:rPr>
-          <w:rFonts w:ascii="Arial" w:eastAsia="Arial" w:hAnsi="Arial" w:cs="Arial"/>
-          <w:color w:val="000000"/>
-        </w:rPr>
-        <w:br/>
-      </w:r>
-      <w:r>
-        <w:rPr>
-          <w:rFonts w:ascii="Arial" w:eastAsia="Arial" w:hAnsi="Arial" w:cs="Arial"/>
-          <w:color w:val="000000"/>
-        </w:rPr>
-        <w:t>22120166</w:t>
-      </w:r>
-      <w:r>
-        <w:rPr>
-          <w:rFonts w:ascii="Arial" w:eastAsia="Arial" w:hAnsi="Arial" w:cs="Arial"/>
-          <w:color w:val="000000"/>
-        </w:rPr>
-        <w:t xml:space="preserve"> - </w:t>
-      </w:r>
-      <w:r>
-        <w:rPr>
-          <w:rFonts w:ascii="Arial" w:eastAsia="Arial" w:hAnsi="Arial" w:cs="Arial"/>
-          <w:b/>
-          <w:color w:val="000000"/>
-        </w:rPr>
-        <w:t>Phan Nguyễn Minh Khôi</w:t>
-      </w:r>
-      <w:r>
-        <w:rPr>
-          <w:rFonts w:ascii="Arial" w:eastAsia="Arial" w:hAnsi="Arial" w:cs="Arial"/>
-          <w:b/>
-          <w:color w:val="000000"/>
-        </w:rPr>
-        <w:t xml:space="preserve"> </w:t>
-      </w:r>
-      <w:r>
-        <w:rPr>
-          <w:rFonts w:ascii="Arial" w:eastAsia="Arial" w:hAnsi="Arial" w:cs="Arial"/>
-          <w:i/>
-          <w:sz w:val="20"/>
-          <w:szCs w:val="20"/>
-        </w:rPr>
         <w:t>Lập trình viên (Dev)</w:t>
       </w:r>
     </w:p>
@@ -541,21 +407,7 @@
           <w:rFonts w:ascii="Arial" w:eastAsia="Arial" w:hAnsi="Arial" w:cs="Arial"/>
           <w:color w:val="000000"/>
         </w:rPr>
-        <w:t>2212</w:t>
-      </w:r>
-      <w:r>
-        <w:rPr>
-          <w:rFonts w:ascii="Arial" w:eastAsia="Arial" w:hAnsi="Arial" w:cs="Arial"/>
-          <w:color w:val="000000"/>
-        </w:rPr>
-        <w:t>0357</w:t>
-      </w:r>
-      <w:r>
-        <w:rPr>
-          <w:rFonts w:ascii="Arial" w:eastAsia="Arial" w:hAnsi="Arial" w:cs="Arial"/>
-          <w:color w:val="000000"/>
-        </w:rPr>
-        <w:t xml:space="preserve"> - </w:t>
+        <w:t xml:space="preserve">22120357 - </w:t>
       </w:r>
       <w:r>
         <w:rPr>
@@ -563,15 +415,7 @@
           <w:b/>
           <w:color w:val="000000"/>
         </w:rPr>
-        <w:t>Trần Văn Anh Thư</w:t>
-      </w:r>
-      <w:r>
-        <w:rPr>
-          <w:rFonts w:ascii="Arial" w:eastAsia="Arial" w:hAnsi="Arial" w:cs="Arial"/>
-          <w:b/>
-          <w:color w:val="000000"/>
-        </w:rPr>
-        <w:t xml:space="preserve"> </w:t>
+        <w:t xml:space="preserve">Trần Văn Anh Thư </w:t>
       </w:r>
       <w:r>
         <w:rPr>
@@ -613,39 +457,7 @@
           <w:sz w:val="20"/>
           <w:szCs w:val="20"/>
         </w:rPr>
-        <w:t>Nh</w:t>
-      </w:r>
-      <w:r>
-        <w:rPr>
-          <w:rFonts w:ascii="Verdana" w:eastAsia="Verdana" w:hAnsi="Verdana" w:cs="Verdana"/>
-          <w:sz w:val="20"/>
-          <w:szCs w:val="20"/>
-        </w:rPr>
-        <w:t>ữ</w:t>
-      </w:r>
-      <w:r>
-        <w:rPr>
-          <w:rFonts w:ascii="Verdana" w:eastAsia="Verdana" w:hAnsi="Verdana" w:cs="Verdana"/>
-          <w:sz w:val="20"/>
-          <w:szCs w:val="20"/>
-        </w:rPr>
-        <w:t>ng vi</w:t>
-      </w:r>
-      <w:r>
-        <w:rPr>
-          <w:rFonts w:ascii="Verdana" w:eastAsia="Verdana" w:hAnsi="Verdana" w:cs="Verdana"/>
-          <w:sz w:val="20"/>
-          <w:szCs w:val="20"/>
-        </w:rPr>
-        <w:t>ệ</w:t>
-      </w:r>
-      <w:r>
-        <w:rPr>
-          <w:rFonts w:ascii="Verdana" w:eastAsia="Verdana" w:hAnsi="Verdana" w:cs="Verdana"/>
-          <w:sz w:val="20"/>
-          <w:szCs w:val="20"/>
-        </w:rPr>
-        <w:t>c đã hoàn thành:</w:t>
+        <w:t>Những việc đã hoàn thành:</w:t>
       </w:r>
     </w:p>
     <w:tbl>
@@ -725,9 +537,17 @@
                 <w:sz w:val="16"/>
                 <w:szCs w:val="16"/>
               </w:rPr>
-              <w:t>Mô t</w:t>
-            </w:r>
-            <w:r>
+              <w:t>Mô tả</w:t>
+            </w:r>
+          </w:p>
+        </w:tc>
+        <w:tc>
+          <w:tcPr>
+            <w:tcW w:w="1710" w:type="dxa"/>
+            <w:shd w:val="clear" w:color="auto" w:fill="004070"/>
+          </w:tcPr>
+          <w:p>
+            <w:pPr>
               <w:rPr>
                 <w:rFonts w:ascii="Verdana" w:eastAsia="Verdana" w:hAnsi="Verdana" w:cs="Verdana"/>
                 <w:b/>
@@ -735,17 +555,8 @@
                 <w:sz w:val="16"/>
                 <w:szCs w:val="16"/>
               </w:rPr>
-              <w:t>ả</w:t>
-            </w:r>
-          </w:p>
-        </w:tc>
-        <w:tc>
-          <w:tcPr>
-            <w:tcW w:w="1710" w:type="dxa"/>
-            <w:shd w:val="clear" w:color="auto" w:fill="004070"/>
-          </w:tcPr>
-          <w:p>
-            <w:pPr>
+            </w:pPr>
+            <w:r>
               <w:rPr>
                 <w:rFonts w:ascii="Verdana" w:eastAsia="Verdana" w:hAnsi="Verdana" w:cs="Verdana"/>
                 <w:b/>
@@ -753,36 +564,7 @@
                 <w:sz w:val="16"/>
                 <w:szCs w:val="16"/>
               </w:rPr>
-            </w:pPr>
-            <w:r>
-              <w:rPr>
-                <w:rFonts w:ascii="Verdana" w:eastAsia="Verdana" w:hAnsi="Verdana" w:cs="Verdana"/>
-                <w:b/>
-                <w:color w:val="F3F3F3"/>
-                <w:sz w:val="16"/>
-                <w:szCs w:val="16"/>
-              </w:rPr>
-              <w:t>H</w:t>
-            </w:r>
-            <w:r>
-              <w:rPr>
-                <w:rFonts w:ascii="Verdana" w:eastAsia="Verdana" w:hAnsi="Verdana" w:cs="Verdana"/>
-                <w:b/>
-                <w:color w:val="F3F3F3"/>
-                <w:sz w:val="16"/>
-                <w:szCs w:val="16"/>
-              </w:rPr>
-              <w:t>ạ</w:t>
-            </w:r>
-            <w:r>
-              <w:rPr>
-                <w:rFonts w:ascii="Verdana" w:eastAsia="Verdana" w:hAnsi="Verdana" w:cs="Verdana"/>
-                <w:b/>
-                <w:color w:val="F3F3F3"/>
-                <w:sz w:val="16"/>
-                <w:szCs w:val="16"/>
-              </w:rPr>
-              <w:t>n chót</w:t>
+              <w:t>Hạn chót</w:t>
             </w:r>
           </w:p>
         </w:tc>
@@ -816,47 +598,7 @@
                     <w:sz w:val="16"/>
                     <w:szCs w:val="16"/>
                   </w:rPr>
-                  <w:t>Ngư</w:t>
-                </w:r>
-                <w:r>
-                  <w:rPr>
-                    <w:rFonts w:ascii="Arial" w:eastAsia="Arial" w:hAnsi="Arial" w:cs="Arial"/>
-                    <w:b/>
-                    <w:color w:val="F3F3F3"/>
-                    <w:sz w:val="16"/>
-                    <w:szCs w:val="16"/>
-                  </w:rPr>
-                  <w:t>ờ</w:t>
-                </w:r>
-                <w:r>
-                  <w:rPr>
-                    <w:rFonts w:ascii="Arial" w:eastAsia="Arial" w:hAnsi="Arial" w:cs="Arial"/>
-                    <w:b/>
-                    <w:color w:val="F3F3F3"/>
-                    <w:sz w:val="16"/>
-                    <w:szCs w:val="16"/>
-                  </w:rPr>
-                  <w:t>i ph</w:t>
-                </w:r>
-                <w:r>
-                  <w:rPr>
-                    <w:rFonts w:ascii="Arial" w:eastAsia="Arial" w:hAnsi="Arial" w:cs="Arial"/>
-                    <w:b/>
-                    <w:color w:val="F3F3F3"/>
-                    <w:sz w:val="16"/>
-                    <w:szCs w:val="16"/>
-                  </w:rPr>
-                  <w:t>ụ</w:t>
-                </w:r>
-                <w:r>
-                  <w:rPr>
-                    <w:rFonts w:ascii="Arial" w:eastAsia="Arial" w:hAnsi="Arial" w:cs="Arial"/>
-                    <w:b/>
-                    <w:color w:val="F3F3F3"/>
-                    <w:sz w:val="16"/>
-                    <w:szCs w:val="16"/>
-                  </w:rPr>
-                  <w:t xml:space="preserve"> trách</w:t>
+                  <w:t>Người phụ trách</w:t>
                 </w:r>
               </w:sdtContent>
             </w:sdt>
@@ -935,7 +677,7 @@
                 <w:sz w:val="20"/>
                 <w:szCs w:val="20"/>
               </w:rPr>
-              <w:t>Chọn lựa chủ đề</w:t>
+              <w:t>Cào dữ liệu poster, mô tả phim</w:t>
             </w:r>
           </w:p>
         </w:tc>
@@ -957,7 +699,7 @@
                 <w:sz w:val="20"/>
                 <w:szCs w:val="20"/>
               </w:rPr>
-              <w:t>23/03/2025</w:t>
+              <w:t>10/04/2025</w:t>
             </w:r>
           </w:p>
         </w:tc>
@@ -973,14 +715,16 @@
                 <w:szCs w:val="20"/>
               </w:rPr>
             </w:pPr>
-            <w:r>
-              <w:rPr>
-                <w:rFonts w:ascii="Verdana" w:eastAsia="Verdana" w:hAnsi="Verdana" w:cs="Verdana"/>
-                <w:sz w:val="20"/>
-                <w:szCs w:val="20"/>
-              </w:rPr>
-              <w:t>Cả nhóm</w:t>
-            </w:r>
+            <w:proofErr w:type="spellStart"/>
+            <w:r>
+              <w:rPr>
+                <w:rFonts w:ascii="Verdana" w:eastAsia="Verdana" w:hAnsi="Verdana" w:cs="Verdana"/>
+                <w:sz w:val="20"/>
+                <w:szCs w:val="20"/>
+              </w:rPr>
+              <w:t>LMQuan</w:t>
+            </w:r>
+            <w:proofErr w:type="spellEnd"/>
           </w:p>
         </w:tc>
         <w:tc>
@@ -1001,7 +745,7 @@
                 <w:sz w:val="20"/>
                 <w:szCs w:val="20"/>
               </w:rPr>
-              <w:t>100%</w:t>
+              <w:t>70%</w:t>
             </w:r>
           </w:p>
         </w:tc>
@@ -1051,7 +795,7 @@
                 <w:sz w:val="20"/>
                 <w:szCs w:val="20"/>
               </w:rPr>
-              <w:t>Thiết lập môi trường cơ bản (</w:t>
+              <w:t>Build Frontend (</w:t>
             </w:r>
             <w:proofErr w:type="spellStart"/>
             <w:r>
@@ -1060,7 +804,7 @@
                 <w:sz w:val="20"/>
                 <w:szCs w:val="20"/>
               </w:rPr>
-              <w:t>Git</w:t>
+              <w:t>ReactJS</w:t>
             </w:r>
             <w:proofErr w:type="spellEnd"/>
             <w:r>
@@ -1069,7 +813,7 @@
                 <w:sz w:val="20"/>
                 <w:szCs w:val="20"/>
               </w:rPr>
-              <w:t>, Drive,…)</w:t>
+              <w:t>)</w:t>
             </w:r>
           </w:p>
         </w:tc>
@@ -1091,7 +835,7 @@
                 <w:sz w:val="20"/>
                 <w:szCs w:val="20"/>
               </w:rPr>
-              <w:t>23/03/2025</w:t>
+              <w:t>17/04/2025</w:t>
             </w:r>
           </w:p>
         </w:tc>
@@ -1107,14 +851,16 @@
                 <w:szCs w:val="20"/>
               </w:rPr>
             </w:pPr>
-            <w:r>
-              <w:rPr>
-                <w:rFonts w:ascii="Verdana" w:eastAsia="Verdana" w:hAnsi="Verdana" w:cs="Verdana"/>
-                <w:sz w:val="20"/>
-                <w:szCs w:val="20"/>
-              </w:rPr>
-              <w:t>Cả nhóm</w:t>
-            </w:r>
+            <w:proofErr w:type="spellStart"/>
+            <w:r>
+              <w:rPr>
+                <w:rFonts w:ascii="Verdana" w:eastAsia="Verdana" w:hAnsi="Verdana" w:cs="Verdana"/>
+                <w:sz w:val="20"/>
+                <w:szCs w:val="20"/>
+              </w:rPr>
+              <w:t>DTPhat</w:t>
+            </w:r>
+            <w:proofErr w:type="spellEnd"/>
           </w:p>
         </w:tc>
         <w:tc>
@@ -1135,7 +881,7 @@
                 <w:sz w:val="20"/>
                 <w:szCs w:val="20"/>
               </w:rPr>
-              <w:t>100%</w:t>
+              <w:t>50%</w:t>
             </w:r>
           </w:p>
         </w:tc>
@@ -1182,7 +928,25 @@
                 <w:sz w:val="20"/>
                 <w:szCs w:val="20"/>
               </w:rPr>
-              <w:t>Xử lí database</w:t>
+              <w:t>Design (</w:t>
+            </w:r>
+            <w:proofErr w:type="spellStart"/>
+            <w:r>
+              <w:rPr>
+                <w:rFonts w:ascii="Verdana" w:eastAsia="Verdana" w:hAnsi="Verdana" w:cs="Verdana"/>
+                <w:sz w:val="20"/>
+                <w:szCs w:val="20"/>
+              </w:rPr>
+              <w:t>Figma</w:t>
+            </w:r>
+            <w:proofErr w:type="spellEnd"/>
+            <w:r>
+              <w:rPr>
+                <w:rFonts w:ascii="Verdana" w:eastAsia="Verdana" w:hAnsi="Verdana" w:cs="Verdana"/>
+                <w:sz w:val="20"/>
+                <w:szCs w:val="20"/>
+              </w:rPr>
+              <w:t>)</w:t>
             </w:r>
           </w:p>
         </w:tc>
@@ -1204,7 +968,7 @@
                 <w:sz w:val="20"/>
                 <w:szCs w:val="20"/>
               </w:rPr>
-              <w:t>30/03/2025</w:t>
+              <w:t>06/04/2025</w:t>
             </w:r>
           </w:p>
         </w:tc>
@@ -1230,6 +994,42 @@
               <w:t>TVAThu</w:t>
             </w:r>
             <w:proofErr w:type="spellEnd"/>
+            <w:r>
+              <w:rPr>
+                <w:rFonts w:ascii="Verdana" w:eastAsia="Verdana" w:hAnsi="Verdana" w:cs="Verdana"/>
+                <w:sz w:val="20"/>
+                <w:szCs w:val="20"/>
+              </w:rPr>
+              <w:t xml:space="preserve">, </w:t>
+            </w:r>
+            <w:proofErr w:type="spellStart"/>
+            <w:r>
+              <w:rPr>
+                <w:rFonts w:ascii="Verdana" w:eastAsia="Verdana" w:hAnsi="Verdana" w:cs="Verdana"/>
+                <w:sz w:val="20"/>
+                <w:szCs w:val="20"/>
+              </w:rPr>
+              <w:t>DTPhat</w:t>
+            </w:r>
+            <w:proofErr w:type="spellEnd"/>
+            <w:r>
+              <w:rPr>
+                <w:rFonts w:ascii="Verdana" w:eastAsia="Verdana" w:hAnsi="Verdana" w:cs="Verdana"/>
+                <w:sz w:val="20"/>
+                <w:szCs w:val="20"/>
+              </w:rPr>
+              <w:t xml:space="preserve">, </w:t>
+            </w:r>
+            <w:proofErr w:type="spellStart"/>
+            <w:r>
+              <w:rPr>
+                <w:rFonts w:ascii="Verdana" w:eastAsia="Verdana" w:hAnsi="Verdana" w:cs="Verdana"/>
+                <w:sz w:val="20"/>
+                <w:szCs w:val="20"/>
+              </w:rPr>
+              <w:t>LCHTho</w:t>
+            </w:r>
+            <w:proofErr w:type="spellEnd"/>
           </w:p>
         </w:tc>
         <w:tc>
@@ -1250,7 +1050,7 @@
                 <w:sz w:val="20"/>
                 <w:szCs w:val="20"/>
               </w:rPr>
-              <w:t>100%</w:t>
+              <w:t>70%</w:t>
             </w:r>
           </w:p>
         </w:tc>
@@ -1297,7 +1097,7 @@
                 <w:sz w:val="20"/>
                 <w:szCs w:val="20"/>
               </w:rPr>
-              <w:t>Lập cấu trúc database (MongoDB)</w:t>
+              <w:t>Search Tool</w:t>
             </w:r>
           </w:p>
         </w:tc>
@@ -1319,7 +1119,7 @@
                 <w:sz w:val="20"/>
                 <w:szCs w:val="20"/>
               </w:rPr>
-              <w:t>30/03/2025</w:t>
+              <w:t>17/04/2025</w:t>
             </w:r>
           </w:p>
         </w:tc>
@@ -1365,7 +1165,7 @@
                 <w:sz w:val="20"/>
                 <w:szCs w:val="20"/>
               </w:rPr>
-              <w:t>100%</w:t>
+              <w:t>50%</w:t>
             </w:r>
           </w:p>
         </w:tc>
@@ -1412,7 +1212,7 @@
                 <w:sz w:val="20"/>
                 <w:szCs w:val="20"/>
               </w:rPr>
-              <w:t>Cào dữ liệu của phim(poster, mô tả,…)</w:t>
+              <w:t>Tìm hiểu Agent AI N8N</w:t>
             </w:r>
           </w:p>
         </w:tc>
@@ -1422,19 +1222,20 @@
           </w:tcPr>
           <w:p>
             <w:pPr>
-              <w:rPr>
-                <w:rFonts w:ascii="Verdana" w:eastAsia="Verdana" w:hAnsi="Verdana" w:cs="Verdana"/>
-                <w:sz w:val="20"/>
-                <w:szCs w:val="20"/>
-              </w:rPr>
-            </w:pPr>
-            <w:r>
-              <w:rPr>
-                <w:rFonts w:ascii="Verdana" w:eastAsia="Verdana" w:hAnsi="Verdana" w:cs="Verdana"/>
-                <w:sz w:val="20"/>
-                <w:szCs w:val="20"/>
-              </w:rPr>
-              <w:t>10/04/2025</w:t>
+              <w:jc w:val="center"/>
+              <w:rPr>
+                <w:rFonts w:ascii="Verdana" w:eastAsia="Verdana" w:hAnsi="Verdana" w:cs="Verdana"/>
+                <w:sz w:val="20"/>
+                <w:szCs w:val="20"/>
+              </w:rPr>
+            </w:pPr>
+            <w:r>
+              <w:rPr>
+                <w:rFonts w:ascii="Verdana" w:eastAsia="Verdana" w:hAnsi="Verdana" w:cs="Verdana"/>
+                <w:sz w:val="20"/>
+                <w:szCs w:val="20"/>
+              </w:rPr>
+              <w:t>-</w:t>
             </w:r>
           </w:p>
         </w:tc>
@@ -1450,16 +1251,14 @@
                 <w:szCs w:val="20"/>
               </w:rPr>
             </w:pPr>
-            <w:proofErr w:type="spellStart"/>
-            <w:r>
-              <w:rPr>
-                <w:rFonts w:ascii="Verdana" w:eastAsia="Verdana" w:hAnsi="Verdana" w:cs="Verdana"/>
-                <w:sz w:val="20"/>
-                <w:szCs w:val="20"/>
-              </w:rPr>
-              <w:t>LMQuan</w:t>
-            </w:r>
-            <w:proofErr w:type="spellEnd"/>
+            <w:r>
+              <w:rPr>
+                <w:rFonts w:ascii="Verdana" w:eastAsia="Verdana" w:hAnsi="Verdana" w:cs="Verdana"/>
+                <w:sz w:val="20"/>
+                <w:szCs w:val="20"/>
+              </w:rPr>
+              <w:t>Cả nhóm</w:t>
+            </w:r>
           </w:p>
         </w:tc>
         <w:tc>
@@ -1527,7 +1326,7 @@
                 <w:sz w:val="20"/>
                 <w:szCs w:val="20"/>
               </w:rPr>
-              <w:t>Viết báo cáo PA0 + PA1</w:t>
+              <w:t>Viết PA2</w:t>
             </w:r>
           </w:p>
         </w:tc>
@@ -1537,19 +1336,20 @@
           </w:tcPr>
           <w:p>
             <w:pPr>
-              <w:rPr>
-                <w:rFonts w:ascii="Verdana" w:eastAsia="Verdana" w:hAnsi="Verdana" w:cs="Verdana"/>
-                <w:sz w:val="20"/>
-                <w:szCs w:val="20"/>
-              </w:rPr>
-            </w:pPr>
-            <w:r>
-              <w:rPr>
-                <w:rFonts w:ascii="Verdana" w:eastAsia="Verdana" w:hAnsi="Verdana" w:cs="Verdana"/>
-                <w:sz w:val="20"/>
-                <w:szCs w:val="20"/>
-              </w:rPr>
-              <w:t>03/04/2025</w:t>
+              <w:jc w:val="center"/>
+              <w:rPr>
+                <w:rFonts w:ascii="Verdana" w:eastAsia="Verdana" w:hAnsi="Verdana" w:cs="Verdana"/>
+                <w:sz w:val="20"/>
+                <w:szCs w:val="20"/>
+              </w:rPr>
+            </w:pPr>
+            <w:r>
+              <w:rPr>
+                <w:rFonts w:ascii="Verdana" w:eastAsia="Verdana" w:hAnsi="Verdana" w:cs="Verdana"/>
+                <w:sz w:val="20"/>
+                <w:szCs w:val="20"/>
+              </w:rPr>
+              <w:t>18/04/2025</w:t>
             </w:r>
           </w:p>
         </w:tc>
@@ -1595,7 +1395,7 @@
                 <w:sz w:val="20"/>
                 <w:szCs w:val="20"/>
               </w:rPr>
-              <w:t>100%</w:t>
+              <w:t>70%</w:t>
             </w:r>
           </w:p>
         </w:tc>
@@ -1620,119 +1420,7 @@
           <w:sz w:val="20"/>
           <w:szCs w:val="20"/>
         </w:rPr>
-        <w:t>Các v</w:t>
-      </w:r>
-      <w:r>
-        <w:rPr>
-          <w:rFonts w:ascii="Verdana" w:eastAsia="Verdana" w:hAnsi="Verdana" w:cs="Verdana"/>
-          <w:sz w:val="20"/>
-          <w:szCs w:val="20"/>
-        </w:rPr>
-        <w:t>ấ</w:t>
-      </w:r>
-      <w:r>
-        <w:rPr>
-          <w:rFonts w:ascii="Verdana" w:eastAsia="Verdana" w:hAnsi="Verdana" w:cs="Verdana"/>
-          <w:sz w:val="20"/>
-          <w:szCs w:val="20"/>
-        </w:rPr>
-        <w:t>n đ</w:t>
-      </w:r>
-      <w:r>
-        <w:rPr>
-          <w:rFonts w:ascii="Verdana" w:eastAsia="Verdana" w:hAnsi="Verdana" w:cs="Verdana"/>
-          <w:sz w:val="20"/>
-          <w:szCs w:val="20"/>
-        </w:rPr>
-        <w:t>ề</w:t>
-      </w:r>
-      <w:r>
-        <w:rPr>
-          <w:rFonts w:ascii="Verdana" w:eastAsia="Verdana" w:hAnsi="Verdana" w:cs="Verdana"/>
-          <w:sz w:val="20"/>
-          <w:szCs w:val="20"/>
-        </w:rPr>
-        <w:t xml:space="preserve"> t</w:t>
-      </w:r>
-      <w:r>
-        <w:rPr>
-          <w:rFonts w:ascii="Verdana" w:eastAsia="Verdana" w:hAnsi="Verdana" w:cs="Verdana"/>
-          <w:sz w:val="20"/>
-          <w:szCs w:val="20"/>
-        </w:rPr>
-        <w:t>ồ</w:t>
-      </w:r>
-      <w:r>
-        <w:rPr>
-          <w:rFonts w:ascii="Verdana" w:eastAsia="Verdana" w:hAnsi="Verdana" w:cs="Verdana"/>
-          <w:sz w:val="20"/>
-          <w:szCs w:val="20"/>
-        </w:rPr>
-        <w:t>n đ</w:t>
-      </w:r>
-      <w:r>
-        <w:rPr>
-          <w:rFonts w:ascii="Verdana" w:eastAsia="Verdana" w:hAnsi="Verdana" w:cs="Verdana"/>
-          <w:sz w:val="20"/>
-          <w:szCs w:val="20"/>
-        </w:rPr>
-        <w:t>ọ</w:t>
-      </w:r>
-      <w:r>
-        <w:rPr>
-          <w:rFonts w:ascii="Verdana" w:eastAsia="Verdana" w:hAnsi="Verdana" w:cs="Verdana"/>
-          <w:sz w:val="20"/>
-          <w:szCs w:val="20"/>
-        </w:rPr>
-        <w:t xml:space="preserve">ng &amp; </w:t>
-      </w:r>
-      <w:r>
-        <w:rPr>
-          <w:rFonts w:ascii="Verdana" w:eastAsia="Verdana" w:hAnsi="Verdana" w:cs="Verdana"/>
-          <w:sz w:val="20"/>
-          <w:szCs w:val="20"/>
-        </w:rPr>
-        <w:t>ả</w:t>
-      </w:r>
-      <w:r>
-        <w:rPr>
-          <w:rFonts w:ascii="Verdana" w:eastAsia="Verdana" w:hAnsi="Verdana" w:cs="Verdana"/>
-          <w:sz w:val="20"/>
-          <w:szCs w:val="20"/>
-        </w:rPr>
-        <w:t>nh hư</w:t>
-      </w:r>
-      <w:r>
-        <w:rPr>
-          <w:rFonts w:ascii="Verdana" w:eastAsia="Verdana" w:hAnsi="Verdana" w:cs="Verdana"/>
-          <w:sz w:val="20"/>
-          <w:szCs w:val="20"/>
-        </w:rPr>
-        <w:t>ở</w:t>
-      </w:r>
-      <w:r>
-        <w:rPr>
-          <w:rFonts w:ascii="Verdana" w:eastAsia="Verdana" w:hAnsi="Verdana" w:cs="Verdana"/>
-          <w:sz w:val="20"/>
-          <w:szCs w:val="20"/>
-        </w:rPr>
-        <w:t>ng c</w:t>
-      </w:r>
-      <w:r>
-        <w:rPr>
-          <w:rFonts w:ascii="Verdana" w:eastAsia="Verdana" w:hAnsi="Verdana" w:cs="Verdana"/>
-          <w:sz w:val="20"/>
-          <w:szCs w:val="20"/>
-        </w:rPr>
-        <w:t>ủ</w:t>
-      </w:r>
-      <w:r>
-        <w:rPr>
-          <w:rFonts w:ascii="Verdana" w:eastAsia="Verdana" w:hAnsi="Verdana" w:cs="Verdana"/>
-          <w:sz w:val="20"/>
-          <w:szCs w:val="20"/>
-        </w:rPr>
-        <w:t>a chúng:</w:t>
+        <w:t>Các vấn đề tồn đọng &amp; ảnh hưởng của chúng:</w:t>
       </w:r>
     </w:p>
     <w:p>
@@ -1760,7 +1448,15 @@
           <w:sz w:val="20"/>
           <w:szCs w:val="20"/>
         </w:rPr>
-        <w:t>Xác định độ lớn database sử dụng là bao nhiêu, vì những bộ phim quá cũ thì không có source hay link để xem/đặt vé.</w:t>
+        <w:t>Quá trình cào dữ liệu không suôn sẻ do giới hạn về số lần truy cập</w:t>
+      </w:r>
+      <w:r>
+        <w:rPr>
+          <w:rFonts w:ascii="Verdana" w:eastAsia="Verdana" w:hAnsi="Verdana" w:cs="Verdana"/>
+          <w:sz w:val="20"/>
+          <w:szCs w:val="20"/>
+        </w:rPr>
+        <w:t>.</w:t>
       </w:r>
     </w:p>
     <w:p>
@@ -1789,23 +1485,36 @@
           <w:color w:val="000000"/>
           <w:sz w:val="20"/>
         </w:rPr>
-        <w:t xml:space="preserve">Chưa chọn được </w:t>
-      </w:r>
-      <w:r>
+        <w:t>Các thành viên còn vướng nhiều vấn đề cá nhân (chủ yếu là do lịch học các môn khác)</w:t>
+      </w:r>
+    </w:p>
+    <w:p>
+      <w:pPr>
+        <w:numPr>
+          <w:ilvl w:val="0"/>
+          <w:numId w:val="1"/>
+        </w:numPr>
+        <w:pBdr>
+          <w:top w:val="nil"/>
+          <w:left w:val="nil"/>
+          <w:bottom w:val="nil"/>
+          <w:right w:val="nil"/>
+          <w:between w:val="nil"/>
+        </w:pBdr>
+        <w:spacing w:after="0"/>
         <w:rPr>
           <w:rFonts w:ascii="Verdana" w:eastAsia="Verdana" w:hAnsi="Verdana" w:cs="Verdana"/>
           <w:color w:val="000000"/>
           <w:sz w:val="20"/>
         </w:rPr>
-        <w:t xml:space="preserve">mô hình </w:t>
-      </w:r>
+      </w:pPr>
       <w:r>
         <w:rPr>
           <w:rFonts w:ascii="Verdana" w:eastAsia="Verdana" w:hAnsi="Verdana" w:cs="Verdana"/>
           <w:color w:val="000000"/>
           <w:sz w:val="20"/>
         </w:rPr>
-        <w:t>Agent AI cho từng tính năng</w:t>
+        <w:t>Dự kiến sẽ khắc phục toàn bộ vấn đề sau khi kết thúc đợt nghỉ lễ 30/4 - 1/5</w:t>
       </w:r>
       <w:r>
         <w:rPr>
@@ -1813,8 +1522,10 @@
           <w:color w:val="000000"/>
           <w:sz w:val="20"/>
         </w:rPr>
-        <w:t>, chưa ảnh hưởng nhiều vì đang trong giai đoạn lên kế hoạch.</w:t>
-      </w:r>
+        <w:t>.</w:t>
+      </w:r>
+      <w:bookmarkStart w:id="1" w:name="_GoBack"/>
+      <w:bookmarkEnd w:id="1"/>
     </w:p>
     <w:p>
       <w:pPr>
@@ -1851,71 +1562,7 @@
           <w:sz w:val="20"/>
           <w:szCs w:val="20"/>
         </w:rPr>
-        <w:t>M</w:t>
-      </w:r>
-      <w:r>
-        <w:rPr>
-          <w:rFonts w:ascii="Verdana" w:eastAsia="Verdana" w:hAnsi="Verdana" w:cs="Verdana"/>
-          <w:sz w:val="20"/>
-          <w:szCs w:val="20"/>
-        </w:rPr>
-        <w:t>ụ</w:t>
-      </w:r>
-      <w:r>
-        <w:rPr>
-          <w:rFonts w:ascii="Verdana" w:eastAsia="Verdana" w:hAnsi="Verdana" w:cs="Verdana"/>
-          <w:sz w:val="20"/>
-          <w:szCs w:val="20"/>
-        </w:rPr>
-        <w:t>c tiêu c</w:t>
-      </w:r>
-      <w:r>
-        <w:rPr>
-          <w:rFonts w:ascii="Verdana" w:eastAsia="Verdana" w:hAnsi="Verdana" w:cs="Verdana"/>
-          <w:sz w:val="20"/>
-          <w:szCs w:val="20"/>
-        </w:rPr>
-        <w:t>ủ</w:t>
-      </w:r>
-      <w:r>
-        <w:rPr>
-          <w:rFonts w:ascii="Verdana" w:eastAsia="Verdana" w:hAnsi="Verdana" w:cs="Verdana"/>
-          <w:sz w:val="20"/>
-          <w:szCs w:val="20"/>
-        </w:rPr>
-        <w:t>a tu</w:t>
-      </w:r>
-      <w:r>
-        <w:rPr>
-          <w:rFonts w:ascii="Verdana" w:eastAsia="Verdana" w:hAnsi="Verdana" w:cs="Verdana"/>
-          <w:sz w:val="20"/>
-          <w:szCs w:val="20"/>
-        </w:rPr>
-        <w:t>ầ</w:t>
-      </w:r>
-      <w:r>
-        <w:rPr>
-          <w:rFonts w:ascii="Verdana" w:eastAsia="Verdana" w:hAnsi="Verdana" w:cs="Verdana"/>
-          <w:sz w:val="20"/>
-          <w:szCs w:val="20"/>
-        </w:rPr>
-        <w:t>n t</w:t>
-      </w:r>
-      <w:r>
-        <w:rPr>
-          <w:rFonts w:ascii="Verdana" w:eastAsia="Verdana" w:hAnsi="Verdana" w:cs="Verdana"/>
-          <w:sz w:val="20"/>
-          <w:szCs w:val="20"/>
-        </w:rPr>
-        <w:t>ớ</w:t>
-      </w:r>
-      <w:r>
-        <w:rPr>
-          <w:rFonts w:ascii="Verdana" w:eastAsia="Verdana" w:hAnsi="Verdana" w:cs="Verdana"/>
-          <w:sz w:val="20"/>
-          <w:szCs w:val="20"/>
-        </w:rPr>
-        <w:t>i:</w:t>
+        <w:t>Mục tiêu của tuần tới:</w:t>
       </w:r>
     </w:p>
     <w:tbl>
@@ -1991,9 +1638,17 @@
                 <w:sz w:val="16"/>
                 <w:szCs w:val="16"/>
               </w:rPr>
-              <w:t>Mô t</w:t>
-            </w:r>
-            <w:r>
+              <w:t>Mô tả</w:t>
+            </w:r>
+          </w:p>
+        </w:tc>
+        <w:tc>
+          <w:tcPr>
+            <w:tcW w:w="1710" w:type="dxa"/>
+            <w:shd w:val="clear" w:color="auto" w:fill="004070"/>
+          </w:tcPr>
+          <w:p>
+            <w:pPr>
               <w:rPr>
                 <w:rFonts w:ascii="Verdana" w:eastAsia="Verdana" w:hAnsi="Verdana" w:cs="Verdana"/>
                 <w:b/>
@@ -2001,17 +1656,8 @@
                 <w:sz w:val="16"/>
                 <w:szCs w:val="16"/>
               </w:rPr>
-              <w:t>ả</w:t>
-            </w:r>
-          </w:p>
-        </w:tc>
-        <w:tc>
-          <w:tcPr>
-            <w:tcW w:w="1710" w:type="dxa"/>
-            <w:shd w:val="clear" w:color="auto" w:fill="004070"/>
-          </w:tcPr>
-          <w:p>
-            <w:pPr>
+            </w:pPr>
+            <w:r>
               <w:rPr>
                 <w:rFonts w:ascii="Verdana" w:eastAsia="Verdana" w:hAnsi="Verdana" w:cs="Verdana"/>
                 <w:b/>
@@ -2019,36 +1665,7 @@
                 <w:sz w:val="16"/>
                 <w:szCs w:val="16"/>
               </w:rPr>
-            </w:pPr>
-            <w:r>
-              <w:rPr>
-                <w:rFonts w:ascii="Verdana" w:eastAsia="Verdana" w:hAnsi="Verdana" w:cs="Verdana"/>
-                <w:b/>
-                <w:color w:val="F3F3F3"/>
-                <w:sz w:val="16"/>
-                <w:szCs w:val="16"/>
-              </w:rPr>
-              <w:t>H</w:t>
-            </w:r>
-            <w:r>
-              <w:rPr>
-                <w:rFonts w:ascii="Verdana" w:eastAsia="Verdana" w:hAnsi="Verdana" w:cs="Verdana"/>
-                <w:b/>
-                <w:color w:val="F3F3F3"/>
-                <w:sz w:val="16"/>
-                <w:szCs w:val="16"/>
-              </w:rPr>
-              <w:t>ạ</w:t>
-            </w:r>
-            <w:r>
-              <w:rPr>
-                <w:rFonts w:ascii="Verdana" w:eastAsia="Verdana" w:hAnsi="Verdana" w:cs="Verdana"/>
-                <w:b/>
-                <w:color w:val="F3F3F3"/>
-                <w:sz w:val="16"/>
-                <w:szCs w:val="16"/>
-              </w:rPr>
-              <w:t>n chót</w:t>
+              <w:t>Hạn chót</w:t>
             </w:r>
           </w:p>
         </w:tc>
@@ -2082,47 +1699,7 @@
                     <w:sz w:val="16"/>
                     <w:szCs w:val="16"/>
                   </w:rPr>
-                  <w:t>Ngư</w:t>
-                </w:r>
-                <w:r>
-                  <w:rPr>
-                    <w:rFonts w:ascii="Arial" w:eastAsia="Arial" w:hAnsi="Arial" w:cs="Arial"/>
-                    <w:b/>
-                    <w:color w:val="F3F3F3"/>
-                    <w:sz w:val="16"/>
-                    <w:szCs w:val="16"/>
-                  </w:rPr>
-                  <w:t>ờ</w:t>
-                </w:r>
-                <w:r>
-                  <w:rPr>
-                    <w:rFonts w:ascii="Arial" w:eastAsia="Arial" w:hAnsi="Arial" w:cs="Arial"/>
-                    <w:b/>
-                    <w:color w:val="F3F3F3"/>
-                    <w:sz w:val="16"/>
-                    <w:szCs w:val="16"/>
-                  </w:rPr>
-                  <w:t>i ph</w:t>
-                </w:r>
-                <w:r>
-                  <w:rPr>
-                    <w:rFonts w:ascii="Arial" w:eastAsia="Arial" w:hAnsi="Arial" w:cs="Arial"/>
-                    <w:b/>
-                    <w:color w:val="F3F3F3"/>
-                    <w:sz w:val="16"/>
-                    <w:szCs w:val="16"/>
-                  </w:rPr>
-                  <w:t>ụ</w:t>
-                </w:r>
-                <w:r>
-                  <w:rPr>
-                    <w:rFonts w:ascii="Arial" w:eastAsia="Arial" w:hAnsi="Arial" w:cs="Arial"/>
-                    <w:b/>
-                    <w:color w:val="F3F3F3"/>
-                    <w:sz w:val="16"/>
-                    <w:szCs w:val="16"/>
-                  </w:rPr>
-                  <w:t xml:space="preserve"> trách</w:t>
+                  <w:t>Người phụ trách</w:t>
                 </w:r>
               </w:sdtContent>
             </w:sdt>
@@ -2193,7 +1770,15 @@
                 <w:sz w:val="20"/>
                 <w:szCs w:val="20"/>
               </w:rPr>
-              <w:t>10/04/2025</w:t>
+              <w:t>01/05</w:t>
+            </w:r>
+            <w:r>
+              <w:rPr>
+                <w:rFonts w:ascii="Verdana" w:eastAsia="Verdana" w:hAnsi="Verdana" w:cs="Verdana"/>
+                <w:sz w:val="20"/>
+                <w:szCs w:val="20"/>
+              </w:rPr>
+              <w:t>/2025</w:t>
             </w:r>
           </w:p>
         </w:tc>
@@ -2304,7 +1889,15 @@
                 <w:sz w:val="20"/>
                 <w:szCs w:val="20"/>
               </w:rPr>
-              <w:t>17/04/2025</w:t>
+              <w:t>01/05</w:t>
+            </w:r>
+            <w:r>
+              <w:rPr>
+                <w:rFonts w:ascii="Verdana" w:eastAsia="Verdana" w:hAnsi="Verdana" w:cs="Verdana"/>
+                <w:sz w:val="20"/>
+                <w:szCs w:val="20"/>
+              </w:rPr>
+              <w:t>/2025</w:t>
             </w:r>
           </w:p>
         </w:tc>
@@ -2415,7 +2008,15 @@
                 <w:sz w:val="20"/>
                 <w:szCs w:val="20"/>
               </w:rPr>
-              <w:t>06/04/2025</w:t>
+              <w:t>01/05</w:t>
+            </w:r>
+            <w:r>
+              <w:rPr>
+                <w:rFonts w:ascii="Verdana" w:eastAsia="Verdana" w:hAnsi="Verdana" w:cs="Verdana"/>
+                <w:sz w:val="20"/>
+                <w:szCs w:val="20"/>
+              </w:rPr>
+              <w:t>/2025</w:t>
             </w:r>
           </w:p>
         </w:tc>
@@ -2544,7 +2145,15 @@
                 <w:sz w:val="20"/>
                 <w:szCs w:val="20"/>
               </w:rPr>
-              <w:t>17/04/2025</w:t>
+              <w:t>01/05</w:t>
+            </w:r>
+            <w:r>
+              <w:rPr>
+                <w:rFonts w:ascii="Verdana" w:eastAsia="Verdana" w:hAnsi="Verdana" w:cs="Verdana"/>
+                <w:sz w:val="20"/>
+                <w:szCs w:val="20"/>
+              </w:rPr>
+              <w:t>/2025</w:t>
             </w:r>
           </w:p>
         </w:tc>

</xml_diff>